<commit_message>
maj fiche descriptive et item format
</commit_message>
<xml_diff>
--- a/_dev/com/fiche descriptive.docx
+++ b/_dev/com/fiche descriptive.docx
@@ -8,7 +8,7 @@
           <w:noProof/>
         </w:rPr>
         <w:drawing>
-          <wp:anchor distT="0" distB="0" distL="114300" distR="114300" simplePos="0" relativeHeight="251659264" behindDoc="0" locked="0" layoutInCell="1" allowOverlap="1" wp14:anchorId="51473EDD" wp14:editId="0E594A9F">
+          <wp:anchor distT="0" distB="0" distL="114300" distR="114300" simplePos="0" relativeHeight="251659264" behindDoc="0" locked="0" layoutInCell="1" allowOverlap="1" wp14:anchorId="51473EDD" wp14:editId="6D304328">
             <wp:simplePos x="0" y="0"/>
             <wp:positionH relativeFrom="margin">
               <wp:posOffset>4885055</wp:posOffset>
@@ -75,7 +75,7 @@
           <w:noProof/>
         </w:rPr>
         <w:drawing>
-          <wp:anchor distT="0" distB="0" distL="114300" distR="114300" simplePos="0" relativeHeight="251658240" behindDoc="0" locked="0" layoutInCell="1" allowOverlap="1" wp14:anchorId="3B52AAFC" wp14:editId="523B5461">
+          <wp:anchor distT="0" distB="0" distL="114300" distR="114300" simplePos="0" relativeHeight="251658240" behindDoc="0" locked="0" layoutInCell="1" allowOverlap="1" wp14:anchorId="3B52AAFC" wp14:editId="4FA88B74">
             <wp:simplePos x="0" y="0"/>
             <wp:positionH relativeFrom="column">
               <wp:posOffset>-398145</wp:posOffset>
@@ -601,6 +601,7 @@
       </w:pPr>
       <w:r>
         <w:rPr>
+          <w:noProof/>
           <w:sz w:val="24"/>
           <w:szCs w:val="24"/>
         </w:rPr>
@@ -648,6 +649,7 @@
       </w:r>
       <w:r>
         <w:rPr>
+          <w:noProof/>
           <w:sz w:val="24"/>
           <w:szCs w:val="24"/>
         </w:rPr>
@@ -737,6 +739,35 @@
     <w:p>
       <w:pPr>
         <w:pStyle w:val="Paragraphedeliste"/>
+        <w:numPr>
+          <w:ilvl w:val="0"/>
+          <w:numId w:val="3"/>
+        </w:numPr>
+        <w:rPr>
+          <w:sz w:val="24"/>
+          <w:szCs w:val="24"/>
+        </w:rPr>
+      </w:pPr>
+      <w:r>
+        <w:rPr>
+          <w:sz w:val="24"/>
+          <w:szCs w:val="24"/>
+        </w:rPr>
+        <w:t>Filtrer les étapes du trajet par prix, convivialité, confort et sportivité</w:t>
+      </w:r>
+    </w:p>
+    <w:p>
+      <w:pPr>
+        <w:pStyle w:val="Paragraphedeliste"/>
+        <w:rPr>
+          <w:sz w:val="24"/>
+          <w:szCs w:val="24"/>
+        </w:rPr>
+      </w:pPr>
+    </w:p>
+    <w:p>
+      <w:pPr>
+        <w:pStyle w:val="Paragraphedeliste"/>
         <w:rPr>
           <w:sz w:val="24"/>
           <w:szCs w:val="24"/>
@@ -748,10 +779,10 @@
           <w:szCs w:val="24"/>
         </w:rPr>
         <w:drawing>
-          <wp:inline distT="0" distB="0" distL="0" distR="0" wp14:anchorId="2CFFE322" wp14:editId="02CD3CE6">
-            <wp:extent cx="1638300" cy="3288737"/>
-            <wp:effectExtent l="0" t="0" r="0" b="6985"/>
-            <wp:docPr id="5" name="Image 5" descr="Une image contenant texte&#10;&#10;Description générée automatiquement"/>
+          <wp:inline distT="0" distB="0" distL="0" distR="0" wp14:anchorId="43DF9E60" wp14:editId="094DFB46">
+            <wp:extent cx="1684283" cy="3409950"/>
+            <wp:effectExtent l="0" t="0" r="0" b="0"/>
+            <wp:docPr id="13" name="Image 13" descr="Une image contenant texte&#10;&#10;Description générée automatiquement"/>
             <wp:cNvGraphicFramePr>
               <a:graphicFrameLocks xmlns:a="http://schemas.openxmlformats.org/drawingml/2006/main" noChangeAspect="1"/>
             </wp:cNvGraphicFramePr>
@@ -759,7 +790,7 @@
               <a:graphicData uri="http://schemas.openxmlformats.org/drawingml/2006/picture">
                 <pic:pic xmlns:pic="http://schemas.openxmlformats.org/drawingml/2006/picture">
                   <pic:nvPicPr>
-                    <pic:cNvPr id="5" name="Image 5" descr="Une image contenant texte&#10;&#10;Description générée automatiquement"/>
+                    <pic:cNvPr id="13" name="Image 13" descr="Une image contenant texte&#10;&#10;Description générée automatiquement"/>
                     <pic:cNvPicPr/>
                   </pic:nvPicPr>
                   <pic:blipFill>
@@ -771,7 +802,7 @@
                   <pic:spPr>
                     <a:xfrm>
                       <a:off x="0" y="0"/>
-                      <a:ext cx="1643288" cy="3298749"/>
+                      <a:ext cx="1689721" cy="3420960"/>
                     </a:xfrm>
                     <a:prstGeom prst="rect">
                       <a:avLst/>
@@ -810,122 +841,6 @@
           <w:sz w:val="24"/>
           <w:szCs w:val="24"/>
         </w:rPr>
-        <w:t>Filtrer les étapes du trajet par prix, convivialité, confort et sportivité</w:t>
-      </w:r>
-    </w:p>
-    <w:p>
-      <w:pPr>
-        <w:pStyle w:val="Paragraphedeliste"/>
-        <w:rPr>
-          <w:sz w:val="24"/>
-          <w:szCs w:val="24"/>
-        </w:rPr>
-      </w:pPr>
-      <w:r>
-        <w:rPr>
-          <w:sz w:val="24"/>
-          <w:szCs w:val="24"/>
-        </w:rPr>
-        <w:drawing>
-          <wp:inline distT="0" distB="0" distL="0" distR="0" wp14:anchorId="78CC8F33" wp14:editId="5EE03957">
-            <wp:extent cx="1517650" cy="3140112"/>
-            <wp:effectExtent l="0" t="0" r="6350" b="3175"/>
-            <wp:docPr id="6" name="Image 6" descr="Une image contenant carte&#10;&#10;Description générée automatiquement"/>
-            <wp:cNvGraphicFramePr>
-              <a:graphicFrameLocks xmlns:a="http://schemas.openxmlformats.org/drawingml/2006/main" noChangeAspect="1"/>
-            </wp:cNvGraphicFramePr>
-            <a:graphic xmlns:a="http://schemas.openxmlformats.org/drawingml/2006/main">
-              <a:graphicData uri="http://schemas.openxmlformats.org/drawingml/2006/picture">
-                <pic:pic xmlns:pic="http://schemas.openxmlformats.org/drawingml/2006/picture">
-                  <pic:nvPicPr>
-                    <pic:cNvPr id="6" name="Image 6" descr="Une image contenant carte&#10;&#10;Description générée automatiquement"/>
-                    <pic:cNvPicPr/>
-                  </pic:nvPicPr>
-                  <pic:blipFill>
-                    <a:blip r:embed="rId13"/>
-                    <a:stretch>
-                      <a:fillRect/>
-                    </a:stretch>
-                  </pic:blipFill>
-                  <pic:spPr>
-                    <a:xfrm>
-                      <a:off x="0" y="0"/>
-                      <a:ext cx="1524946" cy="3155208"/>
-                    </a:xfrm>
-                    <a:prstGeom prst="rect">
-                      <a:avLst/>
-                    </a:prstGeom>
-                  </pic:spPr>
-                </pic:pic>
-              </a:graphicData>
-            </a:graphic>
-          </wp:inline>
-        </w:drawing>
-      </w:r>
-    </w:p>
-    <w:p>
-      <w:pPr>
-        <w:pStyle w:val="Paragraphedeliste"/>
-        <w:rPr>
-          <w:sz w:val="24"/>
-          <w:szCs w:val="24"/>
-        </w:rPr>
-      </w:pPr>
-    </w:p>
-    <w:p>
-      <w:pPr>
-        <w:pStyle w:val="Paragraphedeliste"/>
-        <w:rPr>
-          <w:sz w:val="24"/>
-          <w:szCs w:val="24"/>
-        </w:rPr>
-      </w:pPr>
-    </w:p>
-    <w:p>
-      <w:pPr>
-        <w:pStyle w:val="Paragraphedeliste"/>
-        <w:rPr>
-          <w:sz w:val="24"/>
-          <w:szCs w:val="24"/>
-        </w:rPr>
-      </w:pPr>
-    </w:p>
-    <w:p>
-      <w:pPr>
-        <w:pStyle w:val="Paragraphedeliste"/>
-        <w:rPr>
-          <w:sz w:val="24"/>
-          <w:szCs w:val="24"/>
-        </w:rPr>
-      </w:pPr>
-    </w:p>
-    <w:p>
-      <w:pPr>
-        <w:pStyle w:val="Paragraphedeliste"/>
-        <w:rPr>
-          <w:sz w:val="24"/>
-          <w:szCs w:val="24"/>
-        </w:rPr>
-      </w:pPr>
-    </w:p>
-    <w:p>
-      <w:pPr>
-        <w:pStyle w:val="Paragraphedeliste"/>
-        <w:numPr>
-          <w:ilvl w:val="0"/>
-          <w:numId w:val="3"/>
-        </w:numPr>
-        <w:rPr>
-          <w:sz w:val="24"/>
-          <w:szCs w:val="24"/>
-        </w:rPr>
-      </w:pPr>
-      <w:r>
-        <w:rPr>
-          <w:sz w:val="24"/>
-          <w:szCs w:val="24"/>
-        </w:rPr>
-        <w:lastRenderedPageBreak/>
         <w:t>Lire des commentaires en rapport avec le trajet, écrit par d’autres utilisateurs</w:t>
       </w:r>
     </w:p>
@@ -939,6 +854,7 @@
       </w:pPr>
       <w:r>
         <w:rPr>
+          <w:noProof/>
           <w:sz w:val="24"/>
           <w:szCs w:val="24"/>
         </w:rPr>
@@ -958,7 +874,7 @@
                     <pic:cNvPicPr/>
                   </pic:nvPicPr>
                   <pic:blipFill>
-                    <a:blip r:embed="rId14"/>
+                    <a:blip r:embed="rId13"/>
                     <a:stretch>
                       <a:fillRect/>
                     </a:stretch>
@@ -1018,6 +934,7 @@
       </w:pPr>
       <w:r>
         <w:rPr>
+          <w:noProof/>
           <w:sz w:val="24"/>
           <w:szCs w:val="24"/>
         </w:rPr>
@@ -1037,7 +954,7 @@
                     <pic:cNvPicPr/>
                   </pic:nvPicPr>
                   <pic:blipFill>
-                    <a:blip r:embed="rId15"/>
+                    <a:blip r:embed="rId14"/>
                     <a:stretch>
                       <a:fillRect/>
                     </a:stretch>
@@ -1060,25 +977,6 @@
     </w:p>
     <w:p>
       <w:pPr>
-        <w:pStyle w:val="Paragraphedeliste"/>
-        <w:rPr>
-          <w:sz w:val="24"/>
-          <w:szCs w:val="24"/>
-        </w:rPr>
-      </w:pPr>
-    </w:p>
-    <w:p>
-      <w:pPr>
-        <w:pStyle w:val="Paragraphedeliste"/>
-        <w:rPr>
-          <w:sz w:val="24"/>
-          <w:szCs w:val="24"/>
-        </w:rPr>
-      </w:pPr>
-    </w:p>
-    <w:p>
-      <w:pPr>
-        <w:pStyle w:val="Paragraphedeliste"/>
         <w:rPr>
           <w:sz w:val="24"/>
           <w:szCs w:val="24"/>
@@ -1102,9 +1000,76 @@
           <w:sz w:val="24"/>
           <w:szCs w:val="24"/>
         </w:rPr>
-        <w:lastRenderedPageBreak/>
-        <w:t>Pouvoir, si besoin, modifier une étape (hôtel, restaurant…)</w:t>
-      </w:r>
+        <w:t>Avoir accès aux détails de chaque étape</w:t>
+      </w:r>
+    </w:p>
+    <w:p>
+      <w:pPr>
+        <w:pStyle w:val="Paragraphedeliste"/>
+        <w:rPr>
+          <w:sz w:val="24"/>
+          <w:szCs w:val="24"/>
+        </w:rPr>
+      </w:pPr>
+    </w:p>
+    <w:p>
+      <w:pPr>
+        <w:pStyle w:val="Paragraphedeliste"/>
+        <w:rPr>
+          <w:sz w:val="24"/>
+          <w:szCs w:val="24"/>
+        </w:rPr>
+      </w:pPr>
+      <w:r>
+        <w:rPr>
+          <w:sz w:val="24"/>
+          <w:szCs w:val="24"/>
+        </w:rPr>
+        <w:drawing>
+          <wp:inline distT="0" distB="0" distL="0" distR="0" wp14:anchorId="5FE14C68" wp14:editId="33577EF9">
+            <wp:extent cx="1619250" cy="3314840"/>
+            <wp:effectExtent l="0" t="0" r="0" b="0"/>
+            <wp:docPr id="12" name="Image 12"/>
+            <wp:cNvGraphicFramePr>
+              <a:graphicFrameLocks xmlns:a="http://schemas.openxmlformats.org/drawingml/2006/main" noChangeAspect="1"/>
+            </wp:cNvGraphicFramePr>
+            <a:graphic xmlns:a="http://schemas.openxmlformats.org/drawingml/2006/main">
+              <a:graphicData uri="http://schemas.openxmlformats.org/drawingml/2006/picture">
+                <pic:pic xmlns:pic="http://schemas.openxmlformats.org/drawingml/2006/picture">
+                  <pic:nvPicPr>
+                    <pic:cNvPr id="1" name=""/>
+                    <pic:cNvPicPr/>
+                  </pic:nvPicPr>
+                  <pic:blipFill>
+                    <a:blip r:embed="rId15"/>
+                    <a:stretch>
+                      <a:fillRect/>
+                    </a:stretch>
+                  </pic:blipFill>
+                  <pic:spPr>
+                    <a:xfrm>
+                      <a:off x="0" y="0"/>
+                      <a:ext cx="1629044" cy="3334890"/>
+                    </a:xfrm>
+                    <a:prstGeom prst="rect">
+                      <a:avLst/>
+                    </a:prstGeom>
+                  </pic:spPr>
+                </pic:pic>
+              </a:graphicData>
+            </a:graphic>
+          </wp:inline>
+        </w:drawing>
+      </w:r>
+    </w:p>
+    <w:p>
+      <w:pPr>
+        <w:pStyle w:val="Paragraphedeliste"/>
+        <w:rPr>
+          <w:sz w:val="24"/>
+          <w:szCs w:val="24"/>
+        </w:rPr>
+      </w:pPr>
     </w:p>
     <w:p>
       <w:pPr>
@@ -1132,7 +1097,58 @@
           <w:sz w:val="24"/>
           <w:szCs w:val="24"/>
         </w:rPr>
-        <w:t>Avoir accès aux détails de chaque étape</w:t>
+        <w:lastRenderedPageBreak/>
+        <w:t>Pouvoir, si besoin, modifier une étape (hôtel, restaurant…)</w:t>
+      </w:r>
+    </w:p>
+    <w:p>
+      <w:pPr>
+        <w:ind w:left="708"/>
+        <w:rPr>
+          <w:sz w:val="24"/>
+          <w:szCs w:val="24"/>
+        </w:rPr>
+      </w:pPr>
+      <w:r>
+        <w:rPr>
+          <w:sz w:val="24"/>
+          <w:szCs w:val="24"/>
+        </w:rPr>
+        <w:drawing>
+          <wp:inline distT="0" distB="0" distL="0" distR="0" wp14:anchorId="79249BCC" wp14:editId="0C79E9C8">
+            <wp:extent cx="1748403" cy="3467100"/>
+            <wp:effectExtent l="0" t="0" r="4445" b="0"/>
+            <wp:docPr id="14" name="Image 14" descr="Une image contenant texte&#10;&#10;Description générée automatiquement"/>
+            <wp:cNvGraphicFramePr>
+              <a:graphicFrameLocks xmlns:a="http://schemas.openxmlformats.org/drawingml/2006/main" noChangeAspect="1"/>
+            </wp:cNvGraphicFramePr>
+            <a:graphic xmlns:a="http://schemas.openxmlformats.org/drawingml/2006/main">
+              <a:graphicData uri="http://schemas.openxmlformats.org/drawingml/2006/picture">
+                <pic:pic xmlns:pic="http://schemas.openxmlformats.org/drawingml/2006/picture">
+                  <pic:nvPicPr>
+                    <pic:cNvPr id="14" name="Image 14" descr="Une image contenant texte&#10;&#10;Description générée automatiquement"/>
+                    <pic:cNvPicPr/>
+                  </pic:nvPicPr>
+                  <pic:blipFill>
+                    <a:blip r:embed="rId16"/>
+                    <a:stretch>
+                      <a:fillRect/>
+                    </a:stretch>
+                  </pic:blipFill>
+                  <pic:spPr>
+                    <a:xfrm>
+                      <a:off x="0" y="0"/>
+                      <a:ext cx="1756280" cy="3482720"/>
+                    </a:xfrm>
+                    <a:prstGeom prst="rect">
+                      <a:avLst/>
+                    </a:prstGeom>
+                  </pic:spPr>
+                </pic:pic>
+              </a:graphicData>
+            </a:graphic>
+          </wp:inline>
+        </w:drawing>
       </w:r>
     </w:p>
     <w:p>
@@ -1188,13 +1204,14 @@
       </w:pPr>
       <w:r>
         <w:rPr>
+          <w:noProof/>
           <w:sz w:val="24"/>
           <w:szCs w:val="24"/>
         </w:rPr>
         <w:drawing>
-          <wp:inline distT="0" distB="0" distL="0" distR="0" wp14:anchorId="4E2E1BF0" wp14:editId="20E8764C">
-            <wp:extent cx="2368550" cy="4766415"/>
-            <wp:effectExtent l="0" t="0" r="0" b="0"/>
+          <wp:inline distT="0" distB="0" distL="0" distR="0" wp14:anchorId="4E2E1BF0" wp14:editId="68D85047">
+            <wp:extent cx="2070100" cy="4165821"/>
+            <wp:effectExtent l="0" t="0" r="6350" b="6350"/>
             <wp:docPr id="9" name="Image 9"/>
             <wp:cNvGraphicFramePr>
               <a:graphicFrameLocks xmlns:a="http://schemas.openxmlformats.org/drawingml/2006/main" noChangeAspect="1"/>
@@ -1207,7 +1224,7 @@
                     <pic:cNvPicPr/>
                   </pic:nvPicPr>
                   <pic:blipFill>
-                    <a:blip r:embed="rId16"/>
+                    <a:blip r:embed="rId17"/>
                     <a:stretch>
                       <a:fillRect/>
                     </a:stretch>
@@ -1215,7 +1232,7 @@
                   <pic:spPr>
                     <a:xfrm>
                       <a:off x="0" y="0"/>
-                      <a:ext cx="2371919" cy="4773195"/>
+                      <a:ext cx="2075028" cy="4175738"/>
                     </a:xfrm>
                     <a:prstGeom prst="rect">
                       <a:avLst/>
@@ -1253,6 +1270,7 @@
           <w:sz w:val="28"/>
           <w:szCs w:val="28"/>
         </w:rPr>
+        <w:lastRenderedPageBreak/>
         <w:t>Fonctionnalité native du téléphone</w:t>
       </w:r>
     </w:p>
@@ -1712,7 +1730,7 @@
         <w:rFonts w:ascii="Calibri" w:eastAsiaTheme="minorHAnsi" w:hAnsi="Calibri" w:cs="Calibri" w:hint="default"/>
       </w:rPr>
     </w:lvl>
-    <w:lvl w:ilvl="1" w:tplc="040C0003" w:tentative="1">
+    <w:lvl w:ilvl="1" w:tplc="040C0003">
       <w:start w:val="1"/>
       <w:numFmt w:val="bullet"/>
       <w:lvlText w:val="o"/>

</xml_diff>